<commit_message>
Updated 4 files for policy team.
</commit_message>
<xml_diff>
--- a/Preliminary_DMP_Template_Instructions.docx
+++ b/Preliminary_DMP_Template_Instructions.docx
@@ -1,6 +1,6 @@
 
 <file path=word/document.xml><?xml version="1.0" encoding="utf-8"?>
-<w:document xmlns:wpc="http://schemas.microsoft.com/office/word/2010/wordprocessingCanvas" xmlns:cx="http://schemas.microsoft.com/office/drawing/2014/chartex" xmlns:cx1="http://schemas.microsoft.com/office/drawing/2015/9/8/chartex" xmlns:cx2="http://schemas.microsoft.com/office/drawing/2015/10/21/chartex" xmlns:cx3="http://schemas.microsoft.com/office/drawing/2016/5/9/chartex" xmlns:cx4="http://schemas.microsoft.com/office/drawing/2016/5/10/chartex" xmlns:cx5="http://schemas.microsoft.com/office/drawing/2016/5/11/chartex" xmlns:cx6="http://schemas.microsoft.com/office/drawing/2016/5/12/chartex" xmlns:cx7="http://schemas.microsoft.com/office/drawing/2016/5/13/chartex" xmlns:cx8="http://schemas.microsoft.com/office/drawing/2016/5/14/chartex" xmlns:mc="http://schemas.openxmlformats.org/markup-compatibility/2006" xmlns:aink="http://schemas.microsoft.com/office/drawing/2016/ink" xmlns:am3d="http://schemas.microsoft.com/office/drawing/2017/model3d" xmlns:o="urn:schemas-microsoft-com:office:office" xmlns:r="http://schemas.openxmlformats.org/officeDocument/2006/relationships" xmlns:m="http://schemas.openxmlformats.org/officeDocument/2006/math" xmlns:v="urn:schemas-microsoft-com:vml" xmlns:wp14="http://schemas.microsoft.com/office/word/2010/wordprocessingDrawing" xmlns:wp="http://schemas.openxmlformats.org/drawingml/2006/wordprocessingDrawing" xmlns:w10="urn:schemas-microsoft-com:office:word" xmlns:w="http://schemas.openxmlformats.org/wordprocessingml/2006/main" xmlns:w14="http://schemas.microsoft.com/office/word/2010/wordml" xmlns:w15="http://schemas.microsoft.com/office/word/2012/wordml" xmlns:w16cid="http://schemas.microsoft.com/office/word/2016/wordml/cid" xmlns:w16se="http://schemas.microsoft.com/office/word/2015/wordml/symex" xmlns:wpg="http://schemas.microsoft.com/office/word/2010/wordprocessingGroup" xmlns:wpi="http://schemas.microsoft.com/office/word/2010/wordprocessingInk" xmlns:wne="http://schemas.microsoft.com/office/word/2006/wordml" xmlns:wps="http://schemas.microsoft.com/office/word/2010/wordprocessingShape" mc:Ignorable="w14 w15 w16se w16cid wp14">
+<w:document xmlns:wpc="http://schemas.microsoft.com/office/word/2010/wordprocessingCanvas" xmlns:cx="http://schemas.microsoft.com/office/drawing/2014/chartex" xmlns:cx1="http://schemas.microsoft.com/office/drawing/2015/9/8/chartex" xmlns:cx2="http://schemas.microsoft.com/office/drawing/2015/10/21/chartex" xmlns:cx3="http://schemas.microsoft.com/office/drawing/2016/5/9/chartex" xmlns:cx4="http://schemas.microsoft.com/office/drawing/2016/5/10/chartex" xmlns:cx5="http://schemas.microsoft.com/office/drawing/2016/5/11/chartex" xmlns:cx6="http://schemas.microsoft.com/office/drawing/2016/5/12/chartex" xmlns:cx7="http://schemas.microsoft.com/office/drawing/2016/5/13/chartex" xmlns:cx8="http://schemas.microsoft.com/office/drawing/2016/5/14/chartex" xmlns:mc="http://schemas.openxmlformats.org/markup-compatibility/2006" xmlns:aink="http://schemas.microsoft.com/office/drawing/2016/ink" xmlns:am3d="http://schemas.microsoft.com/office/drawing/2017/model3d" xmlns:o="urn:schemas-microsoft-com:office:office" xmlns:r="http://schemas.openxmlformats.org/officeDocument/2006/relationships" xmlns:m="http://schemas.openxmlformats.org/officeDocument/2006/math" xmlns:v="urn:schemas-microsoft-com:vml" xmlns:wp14="http://schemas.microsoft.com/office/word/2010/wordprocessingDrawing" xmlns:wp="http://schemas.openxmlformats.org/drawingml/2006/wordprocessingDrawing" xmlns:w10="urn:schemas-microsoft-com:office:word" xmlns:w="http://schemas.openxmlformats.org/wordprocessingml/2006/main" xmlns:w14="http://schemas.microsoft.com/office/word/2010/wordml" xmlns:w15="http://schemas.microsoft.com/office/word/2012/wordml" xmlns:w16cex="http://schemas.microsoft.com/office/word/2018/wordml/cex" xmlns:w16cid="http://schemas.microsoft.com/office/word/2016/wordml/cid" xmlns:w16="http://schemas.microsoft.com/office/word/2018/wordml" xmlns:w16se="http://schemas.microsoft.com/office/word/2015/wordml/symex" xmlns:wpg="http://schemas.microsoft.com/office/word/2010/wordprocessingGroup" xmlns:wpi="http://schemas.microsoft.com/office/word/2010/wordprocessingInk" xmlns:wne="http://schemas.microsoft.com/office/word/2006/wordml" xmlns:wps="http://schemas.microsoft.com/office/word/2010/wordprocessingShape" mc:Ignorable="w14 w15 w16se w16cid w16 w16cex wp14">
   <w:body>
     <w:p>
       <w:pPr>
@@ -1323,7 +1323,19 @@
         <w:rPr>
           <w:rFonts w:cstheme="minorHAnsi"/>
         </w:rPr>
-        <w:t xml:space="preserve">This document provides guidelines for </w:t>
+        <w:t xml:space="preserve">This document provides </w:t>
+      </w:r>
+      <w:r>
+        <w:rPr>
+          <w:rFonts w:cstheme="minorHAnsi"/>
+        </w:rPr>
+        <w:t>instructions</w:t>
+      </w:r>
+      <w:r>
+        <w:rPr>
+          <w:rFonts w:cstheme="minorHAnsi"/>
+        </w:rPr>
+        <w:t xml:space="preserve"> for </w:t>
       </w:r>
       <w:r>
         <w:rPr>
@@ -1371,25 +1383,25 @@
         <w:rPr>
           <w:rFonts w:cstheme="minorHAnsi"/>
         </w:rPr>
-        <w:t xml:space="preserve"> to make it easier for projects to prepare their </w:t>
-      </w:r>
-      <w:r>
-        <w:rPr>
-          <w:rFonts w:cstheme="minorHAnsi"/>
-        </w:rPr>
-        <w:t>preliminary DMP</w:t>
-      </w:r>
-      <w:r>
-        <w:rPr>
-          <w:rFonts w:cstheme="minorHAnsi"/>
-        </w:rPr>
         <w:t xml:space="preserve"> using a consistent format. </w:t>
       </w:r>
       <w:r>
         <w:rPr>
           <w:rFonts w:cstheme="minorHAnsi"/>
         </w:rPr>
-        <w:t xml:space="preserve">These guidelines are based off of U.S. DOT’s National Transportation Library’s </w:t>
+        <w:t xml:space="preserve">These </w:t>
+      </w:r>
+      <w:r>
+        <w:rPr>
+          <w:rFonts w:cstheme="minorHAnsi"/>
+        </w:rPr>
+        <w:t>instructions</w:t>
+      </w:r>
+      <w:r>
+        <w:rPr>
+          <w:rFonts w:cstheme="minorHAnsi"/>
+        </w:rPr>
+        <w:t xml:space="preserve"> are based off of U.S. DOT’s National Transportation Library’s </w:t>
       </w:r>
       <w:hyperlink r:id="rId8" w:history="1">
         <w:r>
@@ -1404,7 +1416,31 @@
         <w:rPr>
           <w:rFonts w:cstheme="minorHAnsi"/>
         </w:rPr>
-        <w:t xml:space="preserve"> along with additional clarification on U.S. DOT’s expectations for DMPs</w:t>
+        <w:t xml:space="preserve"> along with additional clarification on </w:t>
+      </w:r>
+      <w:r>
+        <w:rPr>
+          <w:rFonts w:cstheme="minorHAnsi"/>
+        </w:rPr>
+        <w:t xml:space="preserve">the </w:t>
+      </w:r>
+      <w:r>
+        <w:rPr>
+          <w:rFonts w:cstheme="minorHAnsi"/>
+        </w:rPr>
+        <w:t>Intelligent Transportation Systems (ITS) Joint Program Office (JPO)</w:t>
+      </w:r>
+      <w:r>
+        <w:rPr>
+          <w:rFonts w:cstheme="minorHAnsi"/>
+        </w:rPr>
+        <w:t>’s</w:t>
+      </w:r>
+      <w:r>
+        <w:rPr>
+          <w:rFonts w:cstheme="minorHAnsi"/>
+        </w:rPr>
+        <w:t xml:space="preserve"> expectations for DMPs</w:t>
       </w:r>
       <w:r>
         <w:rPr>
@@ -1416,31 +1452,115 @@
         <w:rPr>
           <w:rFonts w:cstheme="minorHAnsi"/>
         </w:rPr>
-        <w:t xml:space="preserve">These instructions inform applicants of elements the U.S. DOT would like to see in the </w:t>
-      </w:r>
-      <w:r>
-        <w:rPr>
-          <w:rFonts w:cstheme="minorHAnsi"/>
-        </w:rPr>
-        <w:t>preliminary DMP</w:t>
-      </w:r>
-      <w:r>
-        <w:rPr>
-          <w:rFonts w:cstheme="minorHAnsi"/>
-        </w:rPr>
-        <w:t xml:space="preserve"> but</w:t>
-      </w:r>
-      <w:r>
-        <w:rPr>
-          <w:rFonts w:cstheme="minorHAnsi"/>
-        </w:rPr>
-        <w:t xml:space="preserve"> do not serve as an approved government form or template. Applicants should use their best judgement in determining what information to include</w:t>
-      </w:r>
-      <w:r>
-        <w:rPr>
-          <w:rFonts w:cstheme="minorHAnsi"/>
-        </w:rPr>
-        <w:t xml:space="preserve"> and whether or not additional information should be incorporated into the </w:t>
+        <w:t>While t</w:t>
+      </w:r>
+      <w:r>
+        <w:rPr>
+          <w:rFonts w:cstheme="minorHAnsi"/>
+        </w:rPr>
+        <w:t>hese instructions inform applicants of</w:t>
+      </w:r>
+      <w:r>
+        <w:rPr>
+          <w:rFonts w:cstheme="minorHAnsi"/>
+        </w:rPr>
+        <w:t xml:space="preserve"> preliminary</w:t>
+      </w:r>
+      <w:r>
+        <w:rPr>
+          <w:rFonts w:cstheme="minorHAnsi"/>
+        </w:rPr>
+        <w:t xml:space="preserve"> </w:t>
+      </w:r>
+      <w:r>
+        <w:rPr>
+          <w:rFonts w:cstheme="minorHAnsi"/>
+        </w:rPr>
+        <w:t xml:space="preserve">DMP </w:t>
+      </w:r>
+      <w:r>
+        <w:rPr>
+          <w:rFonts w:cstheme="minorHAnsi"/>
+        </w:rPr>
+        <w:t xml:space="preserve">elements </w:t>
+      </w:r>
+      <w:r>
+        <w:rPr>
+          <w:rFonts w:cstheme="minorHAnsi"/>
+        </w:rPr>
+        <w:t xml:space="preserve">preferred by </w:t>
+      </w:r>
+      <w:r>
+        <w:rPr>
+          <w:rFonts w:cstheme="minorHAnsi"/>
+        </w:rPr>
+        <w:t xml:space="preserve">the </w:t>
+      </w:r>
+      <w:r>
+        <w:rPr>
+          <w:rFonts w:cstheme="minorHAnsi"/>
+        </w:rPr>
+        <w:t>ITS JPO</w:t>
+      </w:r>
+      <w:r>
+        <w:rPr>
+          <w:rFonts w:cstheme="minorHAnsi"/>
+        </w:rPr>
+        <w:t xml:space="preserve"> </w:t>
+      </w:r>
+      <w:r>
+        <w:rPr>
+          <w:rFonts w:cstheme="minorHAnsi"/>
+        </w:rPr>
+        <w:t>they</w:t>
+      </w:r>
+      <w:r>
+        <w:rPr>
+          <w:rFonts w:cstheme="minorHAnsi"/>
+        </w:rPr>
+        <w:t xml:space="preserve"> do not serve as an approved government form or template. Applicants should use their best judgement </w:t>
+      </w:r>
+      <w:r>
+        <w:rPr>
+          <w:rFonts w:cstheme="minorHAnsi"/>
+        </w:rPr>
+        <w:t>when</w:t>
+      </w:r>
+      <w:r>
+        <w:rPr>
+          <w:rFonts w:cstheme="minorHAnsi"/>
+        </w:rPr>
+        <w:t xml:space="preserve"> determining what information to include</w:t>
+      </w:r>
+      <w:r>
+        <w:rPr>
+          <w:rFonts w:cstheme="minorHAnsi"/>
+        </w:rPr>
+        <w:t xml:space="preserve"> </w:t>
+      </w:r>
+      <w:r>
+        <w:rPr>
+          <w:rFonts w:cstheme="minorHAnsi"/>
+        </w:rPr>
+        <w:t>or</w:t>
+      </w:r>
+      <w:r>
+        <w:rPr>
+          <w:rFonts w:cstheme="minorHAnsi"/>
+        </w:rPr>
+        <w:t xml:space="preserve"> </w:t>
+      </w:r>
+      <w:r>
+        <w:rPr>
+          <w:rFonts w:cstheme="minorHAnsi"/>
+        </w:rPr>
+        <w:t>if</w:t>
+      </w:r>
+      <w:r>
+        <w:rPr>
+          <w:rFonts w:cstheme="minorHAnsi"/>
+        </w:rPr>
+        <w:t xml:space="preserve"> additional information should be incorporated into the </w:t>
       </w:r>
       <w:r>
         <w:rPr>
@@ -1458,7 +1578,19 @@
         <w:rPr>
           <w:rFonts w:cstheme="minorHAnsi"/>
         </w:rPr>
-        <w:t>It is recommended that a preliminary DMP does not exceed 10 pages, but applicants should refer to page limits in solicitation or project instructions.</w:t>
+        <w:t xml:space="preserve">It is recommended that a preliminary DMP does not exceed 10 pages, but applicants should </w:t>
+      </w:r>
+      <w:r>
+        <w:rPr>
+          <w:rFonts w:cstheme="minorHAnsi"/>
+        </w:rPr>
+        <w:t>ultimately defer</w:t>
+      </w:r>
+      <w:r>
+        <w:rPr>
+          <w:rFonts w:cstheme="minorHAnsi"/>
+        </w:rPr>
+        <w:t xml:space="preserve"> to page limits in solicitation or project instructions.</w:t>
       </w:r>
     </w:p>
     <w:p>
@@ -1542,7 +1674,19 @@
         <w:rPr>
           <w:rFonts w:cstheme="minorHAnsi"/>
         </w:rPr>
-        <w:t>federal and Departmental requirements</w:t>
+        <w:t xml:space="preserve">federal and </w:t>
+      </w:r>
+      <w:r>
+        <w:rPr>
+          <w:rFonts w:cstheme="minorHAnsi"/>
+        </w:rPr>
+        <w:t>ITS JPO</w:t>
+      </w:r>
+      <w:r>
+        <w:rPr>
+          <w:rFonts w:cstheme="minorHAnsi"/>
+        </w:rPr>
+        <w:t xml:space="preserve"> requirements</w:t>
       </w:r>
       <w:bookmarkEnd w:id="5"/>
       <w:r>
@@ -1597,7 +1741,31 @@
         <w:rPr>
           <w:rFonts w:cstheme="minorHAnsi"/>
         </w:rPr>
-        <w:t>any Intelligent Transportation Systems (ITS) Joint Program Office (JPO)-funded project or project adhering to the Data Access Center of Excellence best practices</w:t>
+        <w:t xml:space="preserve">any </w:t>
+      </w:r>
+      <w:r>
+        <w:rPr>
+          <w:rFonts w:cstheme="minorHAnsi"/>
+        </w:rPr>
+        <w:t>ITS JPO</w:t>
+      </w:r>
+      <w:r>
+        <w:rPr>
+          <w:rFonts w:cstheme="minorHAnsi"/>
+        </w:rPr>
+        <w:t xml:space="preserve">-funded project or project adhering to the </w:t>
+      </w:r>
+      <w:r>
+        <w:rPr>
+          <w:rFonts w:cstheme="minorHAnsi"/>
+        </w:rPr>
+        <w:t>ITS JPO</w:t>
+      </w:r>
+      <w:r>
+        <w:rPr>
+          <w:rFonts w:cstheme="minorHAnsi"/>
+        </w:rPr>
+        <w:t xml:space="preserve"> best practices</w:t>
       </w:r>
       <w:r>
         <w:rPr>
@@ -1716,31 +1884,25 @@
         <w:rPr>
           <w:rFonts w:cstheme="minorHAnsi"/>
         </w:rPr>
-        <w:t xml:space="preserve">The </w:t>
-      </w:r>
-      <w:r>
-        <w:rPr>
-          <w:rFonts w:cstheme="minorHAnsi"/>
-        </w:rPr>
-        <w:t>United States Department of Transportation (</w:t>
-      </w:r>
-      <w:r>
-        <w:rPr>
-          <w:rFonts w:cstheme="minorHAnsi"/>
-        </w:rPr>
-        <w:t>U.S. DOT</w:t>
-      </w:r>
-      <w:r>
-        <w:rPr>
-          <w:rFonts w:cstheme="minorHAnsi"/>
-        </w:rPr>
-        <w:t>)</w:t>
-      </w:r>
-      <w:r>
-        <w:rPr>
-          <w:rFonts w:cstheme="minorHAnsi"/>
-        </w:rPr>
-        <w:t xml:space="preserve"> understands elements in </w:t>
+        <w:t>The ITS JPO</w:t>
+      </w:r>
+      <w:r>
+        <w:rPr>
+          <w:rFonts w:cstheme="minorHAnsi"/>
+        </w:rPr>
+        <w:t xml:space="preserve"> understands</w:t>
+      </w:r>
+      <w:r>
+        <w:rPr>
+          <w:rFonts w:cstheme="minorHAnsi"/>
+        </w:rPr>
+        <w:t xml:space="preserve"> that</w:t>
+      </w:r>
+      <w:r>
+        <w:rPr>
+          <w:rFonts w:cstheme="minorHAnsi"/>
+        </w:rPr>
+        <w:t xml:space="preserve"> elements in </w:t>
       </w:r>
       <w:r>
         <w:rPr>
@@ -1776,7 +1938,19 @@
         <w:rPr>
           <w:rFonts w:cstheme="minorHAnsi"/>
         </w:rPr>
-        <w:t xml:space="preserve">be updated as the research project develops. However, the U.S. DOT seeks </w:t>
+        <w:t xml:space="preserve">be updated as the research project develops. </w:t>
+      </w:r>
+      <w:r>
+        <w:rPr>
+          <w:rFonts w:cstheme="minorHAnsi"/>
+        </w:rPr>
+        <w:t>The ITS JPO</w:t>
+      </w:r>
+      <w:r>
+        <w:rPr>
+          <w:rFonts w:cstheme="minorHAnsi"/>
+        </w:rPr>
+        <w:t xml:space="preserve"> seeks </w:t>
       </w:r>
       <w:r>
         <w:rPr>
@@ -2157,8 +2331,6 @@
         </w:rPr>
         <w:t>, if applicable</w:t>
       </w:r>
-      <w:bookmarkStart w:id="9" w:name="_GoBack"/>
-      <w:bookmarkEnd w:id="9"/>
       <w:r>
         <w:rPr>
           <w:rFonts w:eastAsia="Times New Roman" w:cstheme="minorHAnsi"/>
@@ -2170,8 +2342,8 @@
       <w:pPr>
         <w:pStyle w:val="Heading1"/>
       </w:pPr>
-      <w:bookmarkStart w:id="10" w:name="_Toc14073247"/>
-      <w:bookmarkStart w:id="11" w:name="_Toc473188009"/>
+      <w:bookmarkStart w:id="9" w:name="_Toc14073247"/>
+      <w:bookmarkStart w:id="10" w:name="_Toc473188009"/>
       <w:bookmarkEnd w:id="7"/>
       <w:r>
         <w:t xml:space="preserve">Data </w:t>
@@ -2179,7 +2351,7 @@
       <w:r>
         <w:t>Overview</w:t>
       </w:r>
-      <w:bookmarkEnd w:id="10"/>
+      <w:bookmarkEnd w:id="9"/>
     </w:p>
     <w:p>
       <w:pPr>
@@ -2423,7 +2595,6 @@
           <w:rFonts w:eastAsia="Times New Roman" w:cstheme="minorHAnsi"/>
           <w:b/>
         </w:rPr>
-        <w:lastRenderedPageBreak/>
         <w:t>Type/Scale</w:t>
       </w:r>
       <w:r>
@@ -2474,6 +2645,7 @@
           <w:rFonts w:eastAsia="Times New Roman" w:cstheme="minorHAnsi"/>
           <w:b/>
         </w:rPr>
+        <w:lastRenderedPageBreak/>
         <w:t>Collection Method</w:t>
       </w:r>
       <w:r>
@@ -2936,18 +3108,18 @@
       <w:pPr>
         <w:pStyle w:val="Heading1"/>
       </w:pPr>
-      <w:bookmarkStart w:id="12" w:name="_Toc14073248"/>
+      <w:bookmarkStart w:id="11" w:name="_Toc14073248"/>
       <w:r>
         <w:t>Data</w:t>
       </w:r>
       <w:r>
         <w:t xml:space="preserve"> </w:t>
       </w:r>
+      <w:bookmarkEnd w:id="10"/>
+      <w:r>
+        <w:t>Stewardship</w:t>
+      </w:r>
       <w:bookmarkEnd w:id="11"/>
-      <w:r>
-        <w:t>Stewardship</w:t>
-      </w:r>
-      <w:bookmarkEnd w:id="12"/>
     </w:p>
     <w:p>
       <w:pPr>
@@ -2958,7 +3130,7 @@
           <w:iCs/>
         </w:rPr>
       </w:pPr>
-      <w:bookmarkStart w:id="13" w:name="_Hlk11927405"/>
+      <w:bookmarkStart w:id="12" w:name="_Hlk11927405"/>
       <w:r>
         <w:rPr>
           <w:iCs/>
@@ -3066,20 +3238,20 @@
       <w:pPr>
         <w:pStyle w:val="Heading2"/>
       </w:pPr>
-      <w:bookmarkStart w:id="14" w:name="_Toc14073249"/>
-      <w:bookmarkStart w:id="15" w:name="_Hlk11244460"/>
-      <w:bookmarkStart w:id="16" w:name="_Hlk11927426"/>
+      <w:bookmarkStart w:id="13" w:name="_Toc14073249"/>
+      <w:bookmarkStart w:id="14" w:name="_Hlk11244460"/>
+      <w:bookmarkStart w:id="15" w:name="_Hlk11927426"/>
+      <w:bookmarkEnd w:id="12"/>
+      <w:r>
+        <w:t xml:space="preserve">Data </w:t>
+      </w:r>
+      <w:r>
+        <w:t xml:space="preserve">Owner and </w:t>
+      </w:r>
+      <w:r>
+        <w:t>Steward</w:t>
+      </w:r>
       <w:bookmarkEnd w:id="13"/>
-      <w:r>
-        <w:t xml:space="preserve">Data </w:t>
-      </w:r>
-      <w:r>
-        <w:t xml:space="preserve">Owner and </w:t>
-      </w:r>
-      <w:r>
-        <w:t>Steward</w:t>
-      </w:r>
-      <w:bookmarkEnd w:id="14"/>
     </w:p>
     <w:p>
       <w:r>
@@ -3098,7 +3270,7 @@
         <w:t xml:space="preserve"> the status of negotiations at the time of application. </w:t>
       </w:r>
     </w:p>
-    <w:bookmarkEnd w:id="15"/>
+    <w:bookmarkEnd w:id="14"/>
     <w:p>
       <w:pPr>
         <w:rPr>
@@ -3108,11 +3280,11 @@
       <w:r>
         <w:t xml:space="preserve">Please </w:t>
       </w:r>
-      <w:bookmarkStart w:id="17" w:name="_Hlk12283002"/>
+      <w:bookmarkStart w:id="16" w:name="_Hlk12283002"/>
       <w:r>
         <w:t xml:space="preserve">define the data owner and data steward for the anticipated data and/or datasets that will be produced as part of the research project. It is acceptable for multiple datasets to have the same data owner and/or data steward. </w:t>
       </w:r>
-      <w:bookmarkEnd w:id="17"/>
+      <w:bookmarkEnd w:id="16"/>
     </w:p>
     <w:p>
       <w:r>
@@ -3310,12 +3482,12 @@
       <w:pPr>
         <w:pStyle w:val="Heading2"/>
       </w:pPr>
-      <w:bookmarkStart w:id="18" w:name="_Toc14073250"/>
-      <w:bookmarkEnd w:id="16"/>
+      <w:bookmarkStart w:id="17" w:name="_Toc14073250"/>
+      <w:bookmarkEnd w:id="15"/>
       <w:r>
         <w:t>Access Level</w:t>
       </w:r>
-      <w:bookmarkEnd w:id="18"/>
+      <w:bookmarkEnd w:id="17"/>
     </w:p>
     <w:p>
       <w:pPr>
@@ -3327,12 +3499,11 @@
           <w:iCs/>
         </w:rPr>
       </w:pPr>
-      <w:bookmarkStart w:id="19" w:name="_Hlk11927554"/>
+      <w:bookmarkStart w:id="18" w:name="_Hlk11927554"/>
       <w:r>
         <w:rPr>
           <w:iCs/>
         </w:rPr>
-        <w:lastRenderedPageBreak/>
         <w:t xml:space="preserve">Providing </w:t>
       </w:r>
       <w:r>
@@ -3455,7 +3626,7 @@
         </w:rPr>
         <w:t xml:space="preserve">Please </w:t>
       </w:r>
-      <w:bookmarkStart w:id="20" w:name="_Hlk12351217"/>
+      <w:bookmarkStart w:id="19" w:name="_Hlk12351217"/>
       <w:r>
         <w:rPr>
           <w:iCs/>
@@ -3510,7 +3681,7 @@
         </w:rPr>
         <w:t xml:space="preserve"> for safeguarding these data.</w:t>
       </w:r>
-      <w:bookmarkEnd w:id="20"/>
+      <w:bookmarkEnd w:id="19"/>
     </w:p>
     <w:p>
       <w:pPr>
@@ -3526,6 +3697,7 @@
         <w:rPr>
           <w:iCs/>
         </w:rPr>
+        <w:lastRenderedPageBreak/>
         <w:t>Controlled-access is defined as restricting access to certain groups of persons due to data containing personally identifiable information (PII), information that threatens privacy of an individual or group, information that threatens confidentiality of a person or group, and/or contains confidential business information</w:t>
       </w:r>
       <w:r>
@@ -3556,8 +3728,8 @@
           <w:numId w:val="16"/>
         </w:numPr>
       </w:pPr>
-      <w:bookmarkStart w:id="21" w:name="_Toc14073251"/>
-      <w:bookmarkEnd w:id="19"/>
+      <w:bookmarkStart w:id="20" w:name="_Toc14073251"/>
+      <w:bookmarkEnd w:id="18"/>
       <w:r>
         <w:t>Can all of the data from this project be shared with the public, or is controlled-access required</w:t>
       </w:r>
@@ -3567,7 +3739,7 @@
       <w:r>
         <w:t>?</w:t>
       </w:r>
-      <w:bookmarkEnd w:id="21"/>
+      <w:bookmarkEnd w:id="20"/>
       <w:r>
         <w:t xml:space="preserve"> </w:t>
       </w:r>
@@ -3723,11 +3895,11 @@
           <w:numId w:val="16"/>
         </w:numPr>
       </w:pPr>
-      <w:bookmarkStart w:id="22" w:name="_Toc14073252"/>
+      <w:bookmarkStart w:id="21" w:name="_Toc14073252"/>
       <w:r>
         <w:t>Datasets Requiring Controlled-Access</w:t>
       </w:r>
-      <w:bookmarkEnd w:id="22"/>
+      <w:bookmarkEnd w:id="21"/>
     </w:p>
     <w:p>
       <w:pPr>
@@ -3750,7 +3922,7 @@
           <w:numId w:val="8"/>
         </w:numPr>
       </w:pPr>
-      <w:bookmarkStart w:id="23" w:name="_Hlk8395905"/>
+      <w:bookmarkStart w:id="22" w:name="_Hlk8395905"/>
       <w:r>
         <w:rPr>
           <w:b/>
@@ -3947,7 +4119,7 @@
           <w:iCs w:val="0"/>
         </w:rPr>
       </w:pPr>
-      <w:bookmarkStart w:id="24" w:name="_Toc14073253"/>
+      <w:bookmarkStart w:id="23" w:name="_Toc14073253"/>
       <w:r>
         <w:rPr>
           <w:rStyle w:val="Emphasis"/>
@@ -3956,53 +4128,52 @@
           <w:iCs w:val="0"/>
         </w:rPr>
         <w:t>Informed Consent</w:t>
+      </w:r>
+      <w:bookmarkEnd w:id="23"/>
+    </w:p>
+    <w:p>
+      <w:pPr>
+        <w:pStyle w:val="ListParagraph"/>
+        <w:rPr>
+          <w:rFonts w:cstheme="minorHAnsi"/>
+          <w:i/>
+        </w:rPr>
+      </w:pPr>
+      <w:r>
+        <w:rPr>
+          <w:bCs/>
+          <w:iCs/>
+        </w:rPr>
+        <w:t>If your project contains human subject research, please describe how informed consent forms will permit sharing with the research community and whether additional steps, such as an Institutional Review Board (IRB) may be used to protect privacy and confidentiality.</w:t>
+      </w:r>
+      <w:r>
+        <w:rPr>
+          <w:rStyle w:val="FootnoteReference"/>
+          <w:bCs/>
+          <w:iCs/>
+        </w:rPr>
+        <w:footnoteReference w:id="3"/>
+      </w:r>
+    </w:p>
+    <w:p>
+      <w:pPr>
+        <w:pStyle w:val="Heading2"/>
+      </w:pPr>
+      <w:bookmarkStart w:id="24" w:name="_Toc14073254"/>
+      <w:bookmarkStart w:id="25" w:name="_Hlk11929850"/>
+      <w:bookmarkEnd w:id="22"/>
+      <w:r>
+        <w:t>Re-Use, Redistribution, and Derivative Products Policies</w:t>
       </w:r>
       <w:bookmarkEnd w:id="24"/>
     </w:p>
     <w:p>
-      <w:pPr>
-        <w:pStyle w:val="ListParagraph"/>
-        <w:rPr>
-          <w:rFonts w:cstheme="minorHAnsi"/>
-          <w:i/>
-        </w:rPr>
-      </w:pPr>
-      <w:r>
-        <w:rPr>
-          <w:bCs/>
-          <w:iCs/>
-        </w:rPr>
-        <w:t>If your project contains human subject research, please describe how informed consent forms will permit sharing with the research community and whether additional steps, such as an Institutional Review Board (IRB) may be used to protect privacy and confidentiality.</w:t>
-      </w:r>
-      <w:r>
-        <w:rPr>
-          <w:rStyle w:val="FootnoteReference"/>
-          <w:bCs/>
-          <w:iCs/>
-        </w:rPr>
-        <w:footnoteReference w:id="3"/>
+      <w:r>
+        <w:t>The U.S. DOT is interested in who holds the intellectual property rights for the research project data, whether these rights will transfer to a data archive, whether any copyrights apply to the data, and other aspects that apply to the rights to use the data. Please provide details on these elements in this section.</w:t>
       </w:r>
     </w:p>
     <w:p>
-      <w:pPr>
-        <w:pStyle w:val="Heading2"/>
-      </w:pPr>
-      <w:bookmarkStart w:id="25" w:name="_Toc14073254"/>
-      <w:bookmarkStart w:id="26" w:name="_Hlk11929850"/>
-      <w:bookmarkEnd w:id="23"/>
-      <w:r>
-        <w:t>Re-Use, Redistribution, and Derivative Products Policies</w:t>
-      </w:r>
-      <w:bookmarkEnd w:id="25"/>
-    </w:p>
-    <w:p>
-      <w:r>
-        <w:t>The U.S. DOT is interested in who holds the intellectual property rights for the research project data, whether these rights will transfer to a data archive, whether any copyrights apply to the data, and other aspects that apply to the rights to use the data. Please provide details on these elements in this section.</w:t>
-      </w:r>
-    </w:p>
-    <w:p>
-      <w:r>
-        <w:lastRenderedPageBreak/>
+      <w:r>
         <w:t xml:space="preserve">In accordance with the </w:t>
       </w:r>
       <w:hyperlink r:id="rId10" w:history="1">
@@ -4092,6 +4263,7 @@
         <w:t xml:space="preserve">If the project is U.S. DOT-funded, an open license should be used for the </w:t>
       </w:r>
       <w:r>
+        <w:lastRenderedPageBreak/>
         <w:t>dataset</w:t>
       </w:r>
       <w:r>
@@ -4306,40 +4478,40 @@
       <w:r>
         <w:t>rovide the reason for using a non-open license.</w:t>
       </w:r>
-      <w:bookmarkEnd w:id="26"/>
+      <w:bookmarkEnd w:id="25"/>
     </w:p>
     <w:p>
       <w:pPr>
         <w:pStyle w:val="Heading2"/>
       </w:pPr>
-      <w:bookmarkStart w:id="27" w:name="_Toc473188014"/>
-      <w:bookmarkStart w:id="28" w:name="_Toc14073255"/>
+      <w:bookmarkStart w:id="26" w:name="_Toc473188014"/>
+      <w:bookmarkStart w:id="27" w:name="_Toc14073255"/>
       <w:r>
         <w:t xml:space="preserve">Data </w:t>
       </w:r>
+      <w:bookmarkEnd w:id="26"/>
+      <w:r>
+        <w:t>Storage</w:t>
+      </w:r>
+      <w:r>
+        <w:t xml:space="preserve">, </w:t>
+      </w:r>
+      <w:r>
+        <w:t>A</w:t>
+      </w:r>
+      <w:r>
+        <w:t xml:space="preserve">rchiving and </w:t>
+      </w:r>
+      <w:r>
+        <w:t>P</w:t>
+      </w:r>
+      <w:r>
+        <w:t>reservation</w:t>
+      </w:r>
       <w:bookmarkEnd w:id="27"/>
-      <w:r>
-        <w:t>Storage</w:t>
-      </w:r>
-      <w:r>
-        <w:t xml:space="preserve">, </w:t>
-      </w:r>
-      <w:r>
-        <w:t>A</w:t>
-      </w:r>
-      <w:r>
-        <w:t xml:space="preserve">rchiving and </w:t>
-      </w:r>
-      <w:r>
-        <w:t>P</w:t>
-      </w:r>
-      <w:r>
-        <w:t>reservation</w:t>
-      </w:r>
-      <w:bookmarkEnd w:id="28"/>
     </w:p>
     <w:p>
-      <w:bookmarkStart w:id="29" w:name="_Hlk11930096"/>
+      <w:bookmarkStart w:id="28" w:name="_Hlk11930096"/>
       <w:r>
         <w:t>Storing and retaining the data is a key part of the data steward’s responsibilities to manage, control, and maintain the quality of a data asset throughout the data lifecycle.</w:t>
       </w:r>
@@ -4602,7 +4774,6 @@
         </w:numPr>
       </w:pPr>
       <w:r>
-        <w:lastRenderedPageBreak/>
         <w:t>If you are using an applicant-managed system, please state whether the system is currently operational, under development, or will be developed as part of this project.</w:t>
       </w:r>
     </w:p>
@@ -4681,6 +4852,7 @@
         </w:numPr>
       </w:pPr>
       <w:r>
+        <w:lastRenderedPageBreak/>
         <w:t>“</w:t>
       </w:r>
       <w:r>
@@ -4867,22 +5039,23 @@
       <w:r>
         <w:t>.</w:t>
       </w:r>
-      <w:bookmarkStart w:id="30" w:name="_Toc14071883"/>
-      <w:bookmarkStart w:id="31" w:name="_Toc14071932"/>
-      <w:bookmarkStart w:id="32" w:name="_Toc14071987"/>
-      <w:bookmarkStart w:id="33" w:name="_Toc14071933"/>
-      <w:bookmarkStart w:id="34" w:name="_Toc14071988"/>
-      <w:bookmarkStart w:id="35" w:name="_Toc14071934"/>
-      <w:bookmarkStart w:id="36" w:name="_Toc14071989"/>
-      <w:bookmarkStart w:id="37" w:name="_Toc14071935"/>
-      <w:bookmarkStart w:id="38" w:name="_Toc14071990"/>
-      <w:bookmarkStart w:id="39" w:name="_Toc14071936"/>
-      <w:bookmarkStart w:id="40" w:name="_Toc14071991"/>
-      <w:bookmarkStart w:id="41" w:name="_Toc14071937"/>
-      <w:bookmarkStart w:id="42" w:name="_Toc14071992"/>
-      <w:bookmarkStart w:id="43" w:name="_Toc14071938"/>
-      <w:bookmarkStart w:id="44" w:name="_Toc14071993"/>
-      <w:bookmarkStart w:id="45" w:name="_Toc322027095"/>
+      <w:bookmarkStart w:id="29" w:name="_Toc14071883"/>
+      <w:bookmarkStart w:id="30" w:name="_Toc14071932"/>
+      <w:bookmarkStart w:id="31" w:name="_Toc14071987"/>
+      <w:bookmarkStart w:id="32" w:name="_Toc14071933"/>
+      <w:bookmarkStart w:id="33" w:name="_Toc14071988"/>
+      <w:bookmarkStart w:id="34" w:name="_Toc14071934"/>
+      <w:bookmarkStart w:id="35" w:name="_Toc14071989"/>
+      <w:bookmarkStart w:id="36" w:name="_Toc14071935"/>
+      <w:bookmarkStart w:id="37" w:name="_Toc14071990"/>
+      <w:bookmarkStart w:id="38" w:name="_Toc14071936"/>
+      <w:bookmarkStart w:id="39" w:name="_Toc14071991"/>
+      <w:bookmarkStart w:id="40" w:name="_Toc14071937"/>
+      <w:bookmarkStart w:id="41" w:name="_Toc14071992"/>
+      <w:bookmarkStart w:id="42" w:name="_Toc14071938"/>
+      <w:bookmarkStart w:id="43" w:name="_Toc14071993"/>
+      <w:bookmarkStart w:id="44" w:name="_Toc322027095"/>
+      <w:bookmarkEnd w:id="29"/>
       <w:bookmarkEnd w:id="30"/>
       <w:bookmarkEnd w:id="31"/>
       <w:bookmarkEnd w:id="32"/>
@@ -4897,7 +5070,6 @@
       <w:bookmarkEnd w:id="41"/>
       <w:bookmarkEnd w:id="42"/>
       <w:bookmarkEnd w:id="43"/>
-      <w:bookmarkEnd w:id="44"/>
     </w:p>
     <w:p>
       <w:pPr>
@@ -5004,7 +5176,7 @@
         <w:t xml:space="preserve"> Be specific in which data storage system(s) these policies apply to.</w:t>
       </w:r>
     </w:p>
-    <w:bookmarkEnd w:id="29"/>
+    <w:bookmarkEnd w:id="28"/>
     <w:p>
       <w:pPr>
         <w:rPr>
@@ -5122,7 +5294,34 @@
         <w:br/>
         <w:t>FHWA-JPO</w:t>
       </w:r>
-      <w:bookmarkEnd w:id="45"/>
+      <w:bookmarkEnd w:id="44"/>
+      <w:r>
+        <w:rPr>
+          <w:rFonts w:cstheme="minorHAnsi"/>
+        </w:rPr>
+        <w:t>-</w:t>
+      </w:r>
+      <w:r>
+        <w:rPr>
+          <w:rFonts w:cstheme="minorHAnsi"/>
+          <w:color w:val="FF0000"/>
+        </w:rPr>
+        <w:t>05</w:t>
+      </w:r>
+      <w:r>
+        <w:rPr>
+          <w:rFonts w:cstheme="minorHAnsi"/>
+          <w:color w:val="FF0000"/>
+        </w:rPr>
+        <w:t>-</w:t>
+      </w:r>
+      <w:r>
+        <w:rPr>
+          <w:rFonts w:cstheme="minorHAnsi"/>
+          <w:color w:val="FF0000"/>
+        </w:rPr>
+        <w:t>2020</w:t>
+      </w:r>
     </w:p>
     <w:sectPr>
       <w:headerReference w:type="default" r:id="rId14"/>
@@ -5137,7 +5336,7 @@
 </file>
 
 <file path=word/endnotes.xml><?xml version="1.0" encoding="utf-8"?>
-<w:endnotes xmlns:wpc="http://schemas.microsoft.com/office/word/2010/wordprocessingCanvas" xmlns:cx="http://schemas.microsoft.com/office/drawing/2014/chartex" xmlns:cx1="http://schemas.microsoft.com/office/drawing/2015/9/8/chartex" xmlns:cx2="http://schemas.microsoft.com/office/drawing/2015/10/21/chartex" xmlns:cx3="http://schemas.microsoft.com/office/drawing/2016/5/9/chartex" xmlns:cx4="http://schemas.microsoft.com/office/drawing/2016/5/10/chartex" xmlns:cx5="http://schemas.microsoft.com/office/drawing/2016/5/11/chartex" xmlns:cx6="http://schemas.microsoft.com/office/drawing/2016/5/12/chartex" xmlns:cx7="http://schemas.microsoft.com/office/drawing/2016/5/13/chartex" xmlns:cx8="http://schemas.microsoft.com/office/drawing/2016/5/14/chartex" xmlns:mc="http://schemas.openxmlformats.org/markup-compatibility/2006" xmlns:aink="http://schemas.microsoft.com/office/drawing/2016/ink" xmlns:am3d="http://schemas.microsoft.com/office/drawing/2017/model3d" xmlns:o="urn:schemas-microsoft-com:office:office" xmlns:r="http://schemas.openxmlformats.org/officeDocument/2006/relationships" xmlns:m="http://schemas.openxmlformats.org/officeDocument/2006/math" xmlns:v="urn:schemas-microsoft-com:vml" xmlns:wp14="http://schemas.microsoft.com/office/word/2010/wordprocessingDrawing" xmlns:wp="http://schemas.openxmlformats.org/drawingml/2006/wordprocessingDrawing" xmlns:w10="urn:schemas-microsoft-com:office:word" xmlns:w="http://schemas.openxmlformats.org/wordprocessingml/2006/main" xmlns:w14="http://schemas.microsoft.com/office/word/2010/wordml" xmlns:w15="http://schemas.microsoft.com/office/word/2012/wordml" xmlns:w16cid="http://schemas.microsoft.com/office/word/2016/wordml/cid" xmlns:w16se="http://schemas.microsoft.com/office/word/2015/wordml/symex" xmlns:wpg="http://schemas.microsoft.com/office/word/2010/wordprocessingGroup" xmlns:wpi="http://schemas.microsoft.com/office/word/2010/wordprocessingInk" xmlns:wne="http://schemas.microsoft.com/office/word/2006/wordml" xmlns:wps="http://schemas.microsoft.com/office/word/2010/wordprocessingShape" mc:Ignorable="w14 w15 w16se w16cid wp14">
+<w:endnotes xmlns:wpc="http://schemas.microsoft.com/office/word/2010/wordprocessingCanvas" xmlns:cx="http://schemas.microsoft.com/office/drawing/2014/chartex" xmlns:cx1="http://schemas.microsoft.com/office/drawing/2015/9/8/chartex" xmlns:cx2="http://schemas.microsoft.com/office/drawing/2015/10/21/chartex" xmlns:cx3="http://schemas.microsoft.com/office/drawing/2016/5/9/chartex" xmlns:cx4="http://schemas.microsoft.com/office/drawing/2016/5/10/chartex" xmlns:cx5="http://schemas.microsoft.com/office/drawing/2016/5/11/chartex" xmlns:cx6="http://schemas.microsoft.com/office/drawing/2016/5/12/chartex" xmlns:cx7="http://schemas.microsoft.com/office/drawing/2016/5/13/chartex" xmlns:cx8="http://schemas.microsoft.com/office/drawing/2016/5/14/chartex" xmlns:mc="http://schemas.openxmlformats.org/markup-compatibility/2006" xmlns:aink="http://schemas.microsoft.com/office/drawing/2016/ink" xmlns:am3d="http://schemas.microsoft.com/office/drawing/2017/model3d" xmlns:o="urn:schemas-microsoft-com:office:office" xmlns:r="http://schemas.openxmlformats.org/officeDocument/2006/relationships" xmlns:m="http://schemas.openxmlformats.org/officeDocument/2006/math" xmlns:v="urn:schemas-microsoft-com:vml" xmlns:wp14="http://schemas.microsoft.com/office/word/2010/wordprocessingDrawing" xmlns:wp="http://schemas.openxmlformats.org/drawingml/2006/wordprocessingDrawing" xmlns:w10="urn:schemas-microsoft-com:office:word" xmlns:w="http://schemas.openxmlformats.org/wordprocessingml/2006/main" xmlns:w14="http://schemas.microsoft.com/office/word/2010/wordml" xmlns:w15="http://schemas.microsoft.com/office/word/2012/wordml" xmlns:w16cex="http://schemas.microsoft.com/office/word/2018/wordml/cex" xmlns:w16cid="http://schemas.microsoft.com/office/word/2016/wordml/cid" xmlns:w16="http://schemas.microsoft.com/office/word/2018/wordml" xmlns:w16se="http://schemas.microsoft.com/office/word/2015/wordml/symex" xmlns:wpg="http://schemas.microsoft.com/office/word/2010/wordprocessingGroup" xmlns:wpi="http://schemas.microsoft.com/office/word/2010/wordprocessingInk" xmlns:wne="http://schemas.microsoft.com/office/word/2006/wordml" xmlns:wps="http://schemas.microsoft.com/office/word/2010/wordprocessingShape" mc:Ignorable="w14 w15 w16se w16cid w16 w16cex wp14">
   <w:endnote w:type="separator" w:id="-1">
     <w:p>
       <w:pPr>
@@ -5169,7 +5368,7 @@
 </file>
 
 <file path=word/footer1.xml><?xml version="1.0" encoding="utf-8"?>
-<w:ftr xmlns:wpc="http://schemas.microsoft.com/office/word/2010/wordprocessingCanvas" xmlns:cx="http://schemas.microsoft.com/office/drawing/2014/chartex" xmlns:cx1="http://schemas.microsoft.com/office/drawing/2015/9/8/chartex" xmlns:cx2="http://schemas.microsoft.com/office/drawing/2015/10/21/chartex" xmlns:cx3="http://schemas.microsoft.com/office/drawing/2016/5/9/chartex" xmlns:cx4="http://schemas.microsoft.com/office/drawing/2016/5/10/chartex" xmlns:cx5="http://schemas.microsoft.com/office/drawing/2016/5/11/chartex" xmlns:cx6="http://schemas.microsoft.com/office/drawing/2016/5/12/chartex" xmlns:cx7="http://schemas.microsoft.com/office/drawing/2016/5/13/chartex" xmlns:cx8="http://schemas.microsoft.com/office/drawing/2016/5/14/chartex" xmlns:mc="http://schemas.openxmlformats.org/markup-compatibility/2006" xmlns:aink="http://schemas.microsoft.com/office/drawing/2016/ink" xmlns:am3d="http://schemas.microsoft.com/office/drawing/2017/model3d" xmlns:o="urn:schemas-microsoft-com:office:office" xmlns:r="http://schemas.openxmlformats.org/officeDocument/2006/relationships" xmlns:m="http://schemas.openxmlformats.org/officeDocument/2006/math" xmlns:v="urn:schemas-microsoft-com:vml" xmlns:wp14="http://schemas.microsoft.com/office/word/2010/wordprocessingDrawing" xmlns:wp="http://schemas.openxmlformats.org/drawingml/2006/wordprocessingDrawing" xmlns:w10="urn:schemas-microsoft-com:office:word" xmlns:w="http://schemas.openxmlformats.org/wordprocessingml/2006/main" xmlns:w14="http://schemas.microsoft.com/office/word/2010/wordml" xmlns:w15="http://schemas.microsoft.com/office/word/2012/wordml" xmlns:w16cid="http://schemas.microsoft.com/office/word/2016/wordml/cid" xmlns:w16se="http://schemas.microsoft.com/office/word/2015/wordml/symex" xmlns:wpg="http://schemas.microsoft.com/office/word/2010/wordprocessingGroup" xmlns:wpi="http://schemas.microsoft.com/office/word/2010/wordprocessingInk" xmlns:wne="http://schemas.microsoft.com/office/word/2006/wordml" xmlns:wps="http://schemas.microsoft.com/office/word/2010/wordprocessingShape" mc:Ignorable="w14 w15 w16se w16cid wp14">
+<w:ftr xmlns:wpc="http://schemas.microsoft.com/office/word/2010/wordprocessingCanvas" xmlns:cx="http://schemas.microsoft.com/office/drawing/2014/chartex" xmlns:cx1="http://schemas.microsoft.com/office/drawing/2015/9/8/chartex" xmlns:cx2="http://schemas.microsoft.com/office/drawing/2015/10/21/chartex" xmlns:cx3="http://schemas.microsoft.com/office/drawing/2016/5/9/chartex" xmlns:cx4="http://schemas.microsoft.com/office/drawing/2016/5/10/chartex" xmlns:cx5="http://schemas.microsoft.com/office/drawing/2016/5/11/chartex" xmlns:cx6="http://schemas.microsoft.com/office/drawing/2016/5/12/chartex" xmlns:cx7="http://schemas.microsoft.com/office/drawing/2016/5/13/chartex" xmlns:cx8="http://schemas.microsoft.com/office/drawing/2016/5/14/chartex" xmlns:mc="http://schemas.openxmlformats.org/markup-compatibility/2006" xmlns:aink="http://schemas.microsoft.com/office/drawing/2016/ink" xmlns:am3d="http://schemas.microsoft.com/office/drawing/2017/model3d" xmlns:o="urn:schemas-microsoft-com:office:office" xmlns:r="http://schemas.openxmlformats.org/officeDocument/2006/relationships" xmlns:m="http://schemas.openxmlformats.org/officeDocument/2006/math" xmlns:v="urn:schemas-microsoft-com:vml" xmlns:wp14="http://schemas.microsoft.com/office/word/2010/wordprocessingDrawing" xmlns:wp="http://schemas.openxmlformats.org/drawingml/2006/wordprocessingDrawing" xmlns:w10="urn:schemas-microsoft-com:office:word" xmlns:w="http://schemas.openxmlformats.org/wordprocessingml/2006/main" xmlns:w14="http://schemas.microsoft.com/office/word/2010/wordml" xmlns:w15="http://schemas.microsoft.com/office/word/2012/wordml" xmlns:w16cex="http://schemas.microsoft.com/office/word/2018/wordml/cex" xmlns:w16cid="http://schemas.microsoft.com/office/word/2016/wordml/cid" xmlns:w16="http://schemas.microsoft.com/office/word/2018/wordml" xmlns:w16se="http://schemas.microsoft.com/office/word/2015/wordml/symex" xmlns:wpg="http://schemas.microsoft.com/office/word/2010/wordprocessingGroup" xmlns:wpi="http://schemas.microsoft.com/office/word/2010/wordprocessingInk" xmlns:wne="http://schemas.microsoft.com/office/word/2006/wordml" xmlns:wps="http://schemas.microsoft.com/office/word/2010/wordprocessingShape" mc:Ignorable="w14 w15 w16se w16cid w16 w16cex wp14">
   <w:sdt>
     <w:sdtPr>
       <w:id w:val="-552615991"/>
@@ -5293,7 +5492,7 @@
 </file>
 
 <file path=word/footnotes.xml><?xml version="1.0" encoding="utf-8"?>
-<w:footnotes xmlns:wpc="http://schemas.microsoft.com/office/word/2010/wordprocessingCanvas" xmlns:cx="http://schemas.microsoft.com/office/drawing/2014/chartex" xmlns:cx1="http://schemas.microsoft.com/office/drawing/2015/9/8/chartex" xmlns:cx2="http://schemas.microsoft.com/office/drawing/2015/10/21/chartex" xmlns:cx3="http://schemas.microsoft.com/office/drawing/2016/5/9/chartex" xmlns:cx4="http://schemas.microsoft.com/office/drawing/2016/5/10/chartex" xmlns:cx5="http://schemas.microsoft.com/office/drawing/2016/5/11/chartex" xmlns:cx6="http://schemas.microsoft.com/office/drawing/2016/5/12/chartex" xmlns:cx7="http://schemas.microsoft.com/office/drawing/2016/5/13/chartex" xmlns:cx8="http://schemas.microsoft.com/office/drawing/2016/5/14/chartex" xmlns:mc="http://schemas.openxmlformats.org/markup-compatibility/2006" xmlns:aink="http://schemas.microsoft.com/office/drawing/2016/ink" xmlns:am3d="http://schemas.microsoft.com/office/drawing/2017/model3d" xmlns:o="urn:schemas-microsoft-com:office:office" xmlns:r="http://schemas.openxmlformats.org/officeDocument/2006/relationships" xmlns:m="http://schemas.openxmlformats.org/officeDocument/2006/math" xmlns:v="urn:schemas-microsoft-com:vml" xmlns:wp14="http://schemas.microsoft.com/office/word/2010/wordprocessingDrawing" xmlns:wp="http://schemas.openxmlformats.org/drawingml/2006/wordprocessingDrawing" xmlns:w10="urn:schemas-microsoft-com:office:word" xmlns:w="http://schemas.openxmlformats.org/wordprocessingml/2006/main" xmlns:w14="http://schemas.microsoft.com/office/word/2010/wordml" xmlns:w15="http://schemas.microsoft.com/office/word/2012/wordml" xmlns:w16cid="http://schemas.microsoft.com/office/word/2016/wordml/cid" xmlns:w16se="http://schemas.microsoft.com/office/word/2015/wordml/symex" xmlns:wpg="http://schemas.microsoft.com/office/word/2010/wordprocessingGroup" xmlns:wpi="http://schemas.microsoft.com/office/word/2010/wordprocessingInk" xmlns:wne="http://schemas.microsoft.com/office/word/2006/wordml" xmlns:wps="http://schemas.microsoft.com/office/word/2010/wordprocessingShape" mc:Ignorable="w14 w15 w16se w16cid wp14">
+<w:footnotes xmlns:wpc="http://schemas.microsoft.com/office/word/2010/wordprocessingCanvas" xmlns:cx="http://schemas.microsoft.com/office/drawing/2014/chartex" xmlns:cx1="http://schemas.microsoft.com/office/drawing/2015/9/8/chartex" xmlns:cx2="http://schemas.microsoft.com/office/drawing/2015/10/21/chartex" xmlns:cx3="http://schemas.microsoft.com/office/drawing/2016/5/9/chartex" xmlns:cx4="http://schemas.microsoft.com/office/drawing/2016/5/10/chartex" xmlns:cx5="http://schemas.microsoft.com/office/drawing/2016/5/11/chartex" xmlns:cx6="http://schemas.microsoft.com/office/drawing/2016/5/12/chartex" xmlns:cx7="http://schemas.microsoft.com/office/drawing/2016/5/13/chartex" xmlns:cx8="http://schemas.microsoft.com/office/drawing/2016/5/14/chartex" xmlns:mc="http://schemas.openxmlformats.org/markup-compatibility/2006" xmlns:aink="http://schemas.microsoft.com/office/drawing/2016/ink" xmlns:am3d="http://schemas.microsoft.com/office/drawing/2017/model3d" xmlns:o="urn:schemas-microsoft-com:office:office" xmlns:r="http://schemas.openxmlformats.org/officeDocument/2006/relationships" xmlns:m="http://schemas.openxmlformats.org/officeDocument/2006/math" xmlns:v="urn:schemas-microsoft-com:vml" xmlns:wp14="http://schemas.microsoft.com/office/word/2010/wordprocessingDrawing" xmlns:wp="http://schemas.openxmlformats.org/drawingml/2006/wordprocessingDrawing" xmlns:w10="urn:schemas-microsoft-com:office:word" xmlns:w="http://schemas.openxmlformats.org/wordprocessingml/2006/main" xmlns:w14="http://schemas.microsoft.com/office/word/2010/wordml" xmlns:w15="http://schemas.microsoft.com/office/word/2012/wordml" xmlns:w16cex="http://schemas.microsoft.com/office/word/2018/wordml/cex" xmlns:w16cid="http://schemas.microsoft.com/office/word/2016/wordml/cid" xmlns:w16="http://schemas.microsoft.com/office/word/2018/wordml" xmlns:w16se="http://schemas.microsoft.com/office/word/2015/wordml/symex" xmlns:wpg="http://schemas.microsoft.com/office/word/2010/wordprocessingGroup" xmlns:wpi="http://schemas.microsoft.com/office/word/2010/wordprocessingInk" xmlns:wne="http://schemas.microsoft.com/office/word/2006/wordml" xmlns:wps="http://schemas.microsoft.com/office/word/2010/wordprocessingShape" mc:Ignorable="w14 w15 w16se w16cid w16 w16cex wp14">
   <w:footnote w:type="separator" w:id="-1">
     <w:p>
       <w:pPr>
@@ -5435,7 +5634,7 @@
 </file>
 
 <file path=word/header1.xml><?xml version="1.0" encoding="utf-8"?>
-<w:hdr xmlns:wpc="http://schemas.microsoft.com/office/word/2010/wordprocessingCanvas" xmlns:cx="http://schemas.microsoft.com/office/drawing/2014/chartex" xmlns:cx1="http://schemas.microsoft.com/office/drawing/2015/9/8/chartex" xmlns:cx2="http://schemas.microsoft.com/office/drawing/2015/10/21/chartex" xmlns:cx3="http://schemas.microsoft.com/office/drawing/2016/5/9/chartex" xmlns:cx4="http://schemas.microsoft.com/office/drawing/2016/5/10/chartex" xmlns:cx5="http://schemas.microsoft.com/office/drawing/2016/5/11/chartex" xmlns:cx6="http://schemas.microsoft.com/office/drawing/2016/5/12/chartex" xmlns:cx7="http://schemas.microsoft.com/office/drawing/2016/5/13/chartex" xmlns:cx8="http://schemas.microsoft.com/office/drawing/2016/5/14/chartex" xmlns:mc="http://schemas.openxmlformats.org/markup-compatibility/2006" xmlns:aink="http://schemas.microsoft.com/office/drawing/2016/ink" xmlns:am3d="http://schemas.microsoft.com/office/drawing/2017/model3d" xmlns:o="urn:schemas-microsoft-com:office:office" xmlns:r="http://schemas.openxmlformats.org/officeDocument/2006/relationships" xmlns:m="http://schemas.openxmlformats.org/officeDocument/2006/math" xmlns:v="urn:schemas-microsoft-com:vml" xmlns:wp14="http://schemas.microsoft.com/office/word/2010/wordprocessingDrawing" xmlns:wp="http://schemas.openxmlformats.org/drawingml/2006/wordprocessingDrawing" xmlns:w10="urn:schemas-microsoft-com:office:word" xmlns:w="http://schemas.openxmlformats.org/wordprocessingml/2006/main" xmlns:w14="http://schemas.microsoft.com/office/word/2010/wordml" xmlns:w15="http://schemas.microsoft.com/office/word/2012/wordml" xmlns:w16cid="http://schemas.microsoft.com/office/word/2016/wordml/cid" xmlns:w16se="http://schemas.microsoft.com/office/word/2015/wordml/symex" xmlns:wpg="http://schemas.microsoft.com/office/word/2010/wordprocessingGroup" xmlns:wpi="http://schemas.microsoft.com/office/word/2010/wordprocessingInk" xmlns:wne="http://schemas.microsoft.com/office/word/2006/wordml" xmlns:wps="http://schemas.microsoft.com/office/word/2010/wordprocessingShape" mc:Ignorable="w14 w15 w16se w16cid wp14">
+<w:hdr xmlns:wpc="http://schemas.microsoft.com/office/word/2010/wordprocessingCanvas" xmlns:cx="http://schemas.microsoft.com/office/drawing/2014/chartex" xmlns:cx1="http://schemas.microsoft.com/office/drawing/2015/9/8/chartex" xmlns:cx2="http://schemas.microsoft.com/office/drawing/2015/10/21/chartex" xmlns:cx3="http://schemas.microsoft.com/office/drawing/2016/5/9/chartex" xmlns:cx4="http://schemas.microsoft.com/office/drawing/2016/5/10/chartex" xmlns:cx5="http://schemas.microsoft.com/office/drawing/2016/5/11/chartex" xmlns:cx6="http://schemas.microsoft.com/office/drawing/2016/5/12/chartex" xmlns:cx7="http://schemas.microsoft.com/office/drawing/2016/5/13/chartex" xmlns:cx8="http://schemas.microsoft.com/office/drawing/2016/5/14/chartex" xmlns:mc="http://schemas.openxmlformats.org/markup-compatibility/2006" xmlns:aink="http://schemas.microsoft.com/office/drawing/2016/ink" xmlns:am3d="http://schemas.microsoft.com/office/drawing/2017/model3d" xmlns:o="urn:schemas-microsoft-com:office:office" xmlns:r="http://schemas.openxmlformats.org/officeDocument/2006/relationships" xmlns:m="http://schemas.openxmlformats.org/officeDocument/2006/math" xmlns:v="urn:schemas-microsoft-com:vml" xmlns:wp14="http://schemas.microsoft.com/office/word/2010/wordprocessingDrawing" xmlns:wp="http://schemas.openxmlformats.org/drawingml/2006/wordprocessingDrawing" xmlns:w10="urn:schemas-microsoft-com:office:word" xmlns:w="http://schemas.openxmlformats.org/wordprocessingml/2006/main" xmlns:w14="http://schemas.microsoft.com/office/word/2010/wordml" xmlns:w15="http://schemas.microsoft.com/office/word/2012/wordml" xmlns:w16cex="http://schemas.microsoft.com/office/word/2018/wordml/cex" xmlns:w16cid="http://schemas.microsoft.com/office/word/2016/wordml/cid" xmlns:w16="http://schemas.microsoft.com/office/word/2018/wordml" xmlns:w16se="http://schemas.microsoft.com/office/word/2015/wordml/symex" xmlns:wpg="http://schemas.microsoft.com/office/word/2010/wordprocessingGroup" xmlns:wpi="http://schemas.microsoft.com/office/word/2010/wordprocessingInk" xmlns:wne="http://schemas.microsoft.com/office/word/2006/wordml" xmlns:wps="http://schemas.microsoft.com/office/word/2010/wordprocessingShape" mc:Ignorable="w14 w15 w16se w16cid w16 w16cex wp14">
   <w:p>
     <w:pPr>
       <w:pStyle w:val="Header"/>
@@ -5855,7 +6054,7 @@
 </file>
 
 <file path=word/numbering.xml><?xml version="1.0" encoding="utf-8"?>
-<w:numbering xmlns:wpc="http://schemas.microsoft.com/office/word/2010/wordprocessingCanvas" xmlns:cx="http://schemas.microsoft.com/office/drawing/2014/chartex" xmlns:cx1="http://schemas.microsoft.com/office/drawing/2015/9/8/chartex" xmlns:cx2="http://schemas.microsoft.com/office/drawing/2015/10/21/chartex" xmlns:cx3="http://schemas.microsoft.com/office/drawing/2016/5/9/chartex" xmlns:cx4="http://schemas.microsoft.com/office/drawing/2016/5/10/chartex" xmlns:cx5="http://schemas.microsoft.com/office/drawing/2016/5/11/chartex" xmlns:cx6="http://schemas.microsoft.com/office/drawing/2016/5/12/chartex" xmlns:cx7="http://schemas.microsoft.com/office/drawing/2016/5/13/chartex" xmlns:cx8="http://schemas.microsoft.com/office/drawing/2016/5/14/chartex" xmlns:mc="http://schemas.openxmlformats.org/markup-compatibility/2006" xmlns:aink="http://schemas.microsoft.com/office/drawing/2016/ink" xmlns:am3d="http://schemas.microsoft.com/office/drawing/2017/model3d" xmlns:o="urn:schemas-microsoft-com:office:office" xmlns:r="http://schemas.openxmlformats.org/officeDocument/2006/relationships" xmlns:m="http://schemas.openxmlformats.org/officeDocument/2006/math" xmlns:v="urn:schemas-microsoft-com:vml" xmlns:wp14="http://schemas.microsoft.com/office/word/2010/wordprocessingDrawing" xmlns:wp="http://schemas.openxmlformats.org/drawingml/2006/wordprocessingDrawing" xmlns:w10="urn:schemas-microsoft-com:office:word" xmlns:w="http://schemas.openxmlformats.org/wordprocessingml/2006/main" xmlns:w14="http://schemas.microsoft.com/office/word/2010/wordml" xmlns:w15="http://schemas.microsoft.com/office/word/2012/wordml" xmlns:w16cid="http://schemas.microsoft.com/office/word/2016/wordml/cid" xmlns:w16se="http://schemas.microsoft.com/office/word/2015/wordml/symex" xmlns:wpg="http://schemas.microsoft.com/office/word/2010/wordprocessingGroup" xmlns:wpi="http://schemas.microsoft.com/office/word/2010/wordprocessingInk" xmlns:wne="http://schemas.microsoft.com/office/word/2006/wordml" xmlns:wps="http://schemas.microsoft.com/office/word/2010/wordprocessingShape" mc:Ignorable="w14 w15 w16se w16cid wp14">
+<w:numbering xmlns:wpc="http://schemas.microsoft.com/office/word/2010/wordprocessingCanvas" xmlns:cx="http://schemas.microsoft.com/office/drawing/2014/chartex" xmlns:cx1="http://schemas.microsoft.com/office/drawing/2015/9/8/chartex" xmlns:cx2="http://schemas.microsoft.com/office/drawing/2015/10/21/chartex" xmlns:cx3="http://schemas.microsoft.com/office/drawing/2016/5/9/chartex" xmlns:cx4="http://schemas.microsoft.com/office/drawing/2016/5/10/chartex" xmlns:cx5="http://schemas.microsoft.com/office/drawing/2016/5/11/chartex" xmlns:cx6="http://schemas.microsoft.com/office/drawing/2016/5/12/chartex" xmlns:cx7="http://schemas.microsoft.com/office/drawing/2016/5/13/chartex" xmlns:cx8="http://schemas.microsoft.com/office/drawing/2016/5/14/chartex" xmlns:mc="http://schemas.openxmlformats.org/markup-compatibility/2006" xmlns:aink="http://schemas.microsoft.com/office/drawing/2016/ink" xmlns:am3d="http://schemas.microsoft.com/office/drawing/2017/model3d" xmlns:o="urn:schemas-microsoft-com:office:office" xmlns:r="http://schemas.openxmlformats.org/officeDocument/2006/relationships" xmlns:m="http://schemas.openxmlformats.org/officeDocument/2006/math" xmlns:v="urn:schemas-microsoft-com:vml" xmlns:wp14="http://schemas.microsoft.com/office/word/2010/wordprocessingDrawing" xmlns:wp="http://schemas.openxmlformats.org/drawingml/2006/wordprocessingDrawing" xmlns:w10="urn:schemas-microsoft-com:office:word" xmlns:w="http://schemas.openxmlformats.org/wordprocessingml/2006/main" xmlns:w14="http://schemas.microsoft.com/office/word/2010/wordml" xmlns:w15="http://schemas.microsoft.com/office/word/2012/wordml" xmlns:w16cex="http://schemas.microsoft.com/office/word/2018/wordml/cex" xmlns:w16cid="http://schemas.microsoft.com/office/word/2016/wordml/cid" xmlns:w16="http://schemas.microsoft.com/office/word/2018/wordml" xmlns:w16se="http://schemas.microsoft.com/office/word/2015/wordml/symex" xmlns:wpg="http://schemas.microsoft.com/office/word/2010/wordprocessingGroup" xmlns:wpi="http://schemas.microsoft.com/office/word/2010/wordprocessingInk" xmlns:wne="http://schemas.microsoft.com/office/word/2006/wordml" xmlns:wps="http://schemas.microsoft.com/office/word/2010/wordprocessingShape" mc:Ignorable="w14 w15 w16se w16cid w16 w16cex wp14">
   <w:abstractNum w:abstractNumId="0" w15:restartNumberingAfterBreak="0">
     <w:nsid w:val="07E63B24"/>
     <w:multiLevelType w:val="multilevel"/>
@@ -9470,7 +9669,7 @@
 </file>
 
 <file path=word/styles.xml><?xml version="1.0" encoding="utf-8"?>
-<w:styles xmlns:mc="http://schemas.openxmlformats.org/markup-compatibility/2006" xmlns:r="http://schemas.openxmlformats.org/officeDocument/2006/relationships" xmlns:w="http://schemas.openxmlformats.org/wordprocessingml/2006/main" xmlns:w14="http://schemas.microsoft.com/office/word/2010/wordml" xmlns:w15="http://schemas.microsoft.com/office/word/2012/wordml" xmlns:w16cid="http://schemas.microsoft.com/office/word/2016/wordml/cid" xmlns:w16se="http://schemas.microsoft.com/office/word/2015/wordml/symex" mc:Ignorable="w14 w15 w16se w16cid">
+<w:styles xmlns:mc="http://schemas.openxmlformats.org/markup-compatibility/2006" xmlns:r="http://schemas.openxmlformats.org/officeDocument/2006/relationships" xmlns:w="http://schemas.openxmlformats.org/wordprocessingml/2006/main" xmlns:w14="http://schemas.microsoft.com/office/word/2010/wordml" xmlns:w15="http://schemas.microsoft.com/office/word/2012/wordml" xmlns:w16cex="http://schemas.microsoft.com/office/word/2018/wordml/cex" xmlns:w16cid="http://schemas.microsoft.com/office/word/2016/wordml/cid" xmlns:w16="http://schemas.microsoft.com/office/word/2018/wordml" xmlns:w16se="http://schemas.microsoft.com/office/word/2015/wordml/symex" mc:Ignorable="w14 w15 w16se w16cid w16 w16cex">
   <w:docDefaults>
     <w:rPrDefault>
       <w:rPr>
@@ -9486,7 +9685,7 @@
       </w:pPr>
     </w:pPrDefault>
   </w:docDefaults>
-  <w:latentStyles w:defLockedState="0" w:defUIPriority="99" w:defSemiHidden="0" w:defUnhideWhenUsed="0" w:defQFormat="0" w:count="375">
+  <w:latentStyles w:defLockedState="0" w:defUIPriority="99" w:defSemiHidden="0" w:defUnhideWhenUsed="0" w:defQFormat="0" w:count="376">
     <w:lsdException w:name="Normal" w:uiPriority="0" w:qFormat="1"/>
     <w:lsdException w:name="heading 1" w:uiPriority="0" w:qFormat="1"/>
     <w:lsdException w:name="heading 2" w:semiHidden="1" w:uiPriority="0" w:unhideWhenUsed="1" w:qFormat="1"/>
@@ -9862,6 +10061,7 @@
     <w:lsdException w:name="Smart Hyperlink" w:semiHidden="1" w:unhideWhenUsed="1"/>
     <w:lsdException w:name="Hashtag" w:semiHidden="1" w:unhideWhenUsed="1"/>
     <w:lsdException w:name="Unresolved Mention" w:semiHidden="1" w:unhideWhenUsed="1"/>
+    <w:lsdException w:name="Smart Link" w:semiHidden="1" w:unhideWhenUsed="1"/>
   </w:latentStyles>
   <w:style w:type="paragraph" w:default="1" w:styleId="Normal">
     <w:name w:val="Normal"/>
@@ -11125,7 +11325,7 @@
 </file>
 
 <file path=customXml/itemProps1.xml><?xml version="1.0" encoding="utf-8"?>
-<ds:datastoreItem xmlns:ds="http://schemas.openxmlformats.org/officeDocument/2006/customXml" ds:itemID="{AADB13D4-C1F5-43E2-8758-58194E89BCA9}">
+<ds:datastoreItem xmlns:ds="http://schemas.openxmlformats.org/officeDocument/2006/customXml" ds:itemID="{FB51590F-5FA2-E345-B424-FB1C05D5CA82}">
   <ds:schemaRefs>
     <ds:schemaRef ds:uri="http://schemas.openxmlformats.org/officeDocument/2006/bibliography"/>
   </ds:schemaRefs>

</xml_diff>

<commit_message>
Updated both Preliminary DMP Templated Instrctions with new version of files.
</commit_message>
<xml_diff>
--- a/Preliminary_DMP_Template_Instructions.docx
+++ b/Preliminary_DMP_Template_Instructions.docx
@@ -4389,7 +4389,22 @@
         <w:t>s</w:t>
       </w:r>
       <w:r>
-        <w:t xml:space="preserve"> (e.g. Creative Commons – BY version X.0)</w:t>
+        <w:t xml:space="preserve"> (e.g.</w:t>
+      </w:r>
+      <w:r>
+        <w:t xml:space="preserve"> </w:t>
+      </w:r>
+      <w:hyperlink r:id="rId11" w:history="1">
+        <w:r>
+          <w:rPr>
+            <w:rStyle w:val="Hyperlink"/>
+            <w:rFonts w:ascii="Arial Narrow" w:hAnsi="Arial Narrow"/>
+          </w:rPr>
+          <w:t>CC0 1.0 Universal</w:t>
+        </w:r>
+      </w:hyperlink>
+      <w:r>
+        <w:t>)</w:t>
       </w:r>
       <w:r>
         <w:t xml:space="preserve"> and provide a URL</w:t>
@@ -5123,7 +5138,7 @@
           <w:numId w:val="27"/>
         </w:numPr>
       </w:pPr>
-      <w:hyperlink r:id="rId11" w:history="1">
+      <w:hyperlink r:id="rId12" w:history="1">
         <w:r>
           <w:rPr>
             <w:rStyle w:val="Hyperlink"/>
@@ -5144,7 +5159,7 @@
       <w:r>
         <w:t xml:space="preserve">For Controlled-Access Systems, describe how the system will enable privacy protection, controlled-access and collaboration at least equal to U.S. DOT’s controlled-access system, the </w:t>
       </w:r>
-      <w:hyperlink r:id="rId12" w:history="1">
+      <w:hyperlink r:id="rId13" w:history="1">
         <w:r>
           <w:rPr>
             <w:rStyle w:val="Hyperlink"/>
@@ -5272,7 +5287,7 @@
         </w:rPr>
         <w:br/>
       </w:r>
-      <w:hyperlink r:id="rId13" w:history="1">
+      <w:hyperlink r:id="rId14" w:history="1">
         <w:r>
           <w:rPr>
             <w:rStyle w:val="Hyperlink"/>
@@ -5324,8 +5339,8 @@
       </w:r>
     </w:p>
     <w:sectPr>
-      <w:headerReference w:type="default" r:id="rId14"/>
-      <w:footerReference w:type="default" r:id="rId15"/>
+      <w:headerReference w:type="default" r:id="rId15"/>
+      <w:footerReference w:type="default" r:id="rId16"/>
       <w:pgSz w:w="12240" w:h="15840" w:code="1"/>
       <w:pgMar w:top="1440" w:right="1440" w:bottom="1440" w:left="1440" w:header="720" w:footer="720" w:gutter="0"/>
       <w:cols w:space="720"/>

</xml_diff>